<commit_message>
incorporate Andrew's final suggestions
</commit_message>
<xml_diff>
--- a/manuscript/remote-sensing-resistance_supp-methods.docx
+++ b/manuscript/remote-sensing-resistance_supp-methods.docx
@@ -4,13 +4,23 @@
   <w:body>
     <w:p>
       <w:pPr>
-        <w:pStyle w:val="Heading3"/>
-      </w:pPr>
-      <w:bookmarkStart w:id="21" w:name="supplemental-methods"/>
+        <w:pStyle w:val="Heading1"/>
+      </w:pPr>
+      <w:bookmarkStart w:id="21" w:name="supplemental-information"/>
+      <w:r>
+        <w:t xml:space="preserve">Supplemental Information</w:t>
+      </w:r>
+      <w:bookmarkEnd w:id="21"/>
+    </w:p>
+    <w:p>
+      <w:pPr>
+        <w:pStyle w:val="Heading2"/>
+      </w:pPr>
+      <w:bookmarkStart w:id="22" w:name="supplemental-methods"/>
       <w:r>
         <w:t xml:space="preserve">Supplemental methods</w:t>
       </w:r>
-      <w:bookmarkEnd w:id="21"/>
+      <w:bookmarkEnd w:id="22"/>
     </w:p>
     <w:p>
       <w:pPr>
@@ -32,7 +42,7 @@
                     </pic:cNvPicPr>
                   </pic:nvPicPr>
                   <pic:blipFill>
-                    <a:blip r:embed="rId22"/>
+                    <a:blip r:embed="rId23"/>
                     <a:stretch>
                       <a:fillRect/>
                     </a:stretch>
@@ -72,7 +82,7 @@
         <w:pStyle w:val="BodyText"/>
       </w:pPr>
       <w:r>
-        <w:t xml:space="preserve">Normalized difference vegetation index (NDVI; Eq. 1) correlates with vegetation density, canopy cover, and leaf area index</w:t>
+        <w:t xml:space="preserve">Normalized difference vegetation index (NDVI; Supplemental Eq. 1) correlates with vegetation density, canopy cover, and leaf area index</w:t>
       </w:r>
       <w:r>
         <w:t xml:space="preserve"> </w:t>
@@ -81,7 +91,7 @@
         <w:t xml:space="preserve">(1)</w:t>
       </w:r>
       <w:r>
-        <w:t xml:space="preserve">. Normalized difference moisture index (NDMI; Eq. 2) correlates with similar vegetation characteristics as NDVI, but doesn’t saturate at high levels of foliar biomass</w:t>
+        <w:t xml:space="preserve">. Normalized difference moisture index (NDMI; Supplemental Eq. 2) correlates with similar vegetation characteristics as NDVI, but doesn’t saturate at high levels of foliar biomass</w:t>
       </w:r>
       <w:r>
         <w:t xml:space="preserve"> </w:t>
@@ -90,7 +100,7 @@
         <w:t xml:space="preserve">(2)</w:t>
       </w:r>
       <w:r>
-        <w:t xml:space="preserve">. Normalized burn ratio (NBR; Eq. 3) and normalized burn ratio version 2 (NBR2; Eq. 4) respond strongly to fire effects on vegetation</w:t>
+        <w:t xml:space="preserve">. Normalized burn ratio (NBR; Supplemental Eq. 3) and normalized burn ratio version 2 (NBR2; Supplemental Eq. 4) respond strongly to fire effects on vegetation</w:t>
       </w:r>
       <w:r>
         <w:t xml:space="preserve"> </w:t>
@@ -589,7 +599,7 @@
         <w:t xml:space="preserve">(9)</w:t>
       </w:r>
       <w:r>
-        <w:t xml:space="preserve">; Eq. 5). Following</w:t>
+        <w:t xml:space="preserve">; Supplemental Eq. 5). Following</w:t>
       </w:r>
       <w:r>
         <w:t xml:space="preserve"> </w:t>
@@ -659,7 +669,7 @@
         <w:pStyle w:val="FirstParagraph"/>
       </w:pPr>
       <w:r>
-        <w:t xml:space="preserve">We calculated the relative delta severity indices, RdNBR and RdNDVI, by scaling the respective delta indices (dNBR and dNDVI) from Eq. 6 by a square root transformation of the absolute value of the prefire index:</w:t>
+        <w:t xml:space="preserve">We calculated the relative delta severity indices, RdNBR and RdNDVI, by scaling the respective delta indices (dNBR and dNDVI) from Supplemental Eq. 6 by a square root transformation of the absolute value of the prefire index:</w:t>
       </w:r>
     </w:p>
     <w:p>
@@ -746,7 +756,7 @@
         <w:t xml:space="preserve"> </w:t>
       </w:r>
       <w:r>
-        <w:t xml:space="preserve">using Eq. 7:</w:t>
+        <w:t xml:space="preserve">using Supplemental Eq. 7:</w:t>
       </w:r>
     </w:p>
     <w:p>
@@ -825,7 +835,7 @@
         <w:pStyle w:val="FirstParagraph"/>
       </w:pPr>
       <w:r>
-        <w:t xml:space="preserve">We used the digital elevation model to calculate the potential annual heat load (Eq. 8 at each pixel, which is an integrated measure of latitude, slope, and a folding transformation of aspect about the northeast-southwest line, such that northeast becomes 0 radians and southwest becomes</w:t>
+        <w:t xml:space="preserve">We used the digital elevation model to calculate the potential annual heat load (Supplemental Eq. 8 at each pixel, which is an integrated measure of latitude, slope, and a folding transformation of aspect about the northeast-southwest line, such that northeast becomes 0 radians and southwest becomes</w:t>
       </w:r>
       <w:r>
         <w:t xml:space="preserve"> </w:t>
@@ -1614,7 +1624,7 @@
                     </pic:cNvPicPr>
                   </pic:nvPicPr>
                   <pic:blipFill>
-                    <a:blip r:embed="rId23"/>
+                    <a:blip r:embed="rId24"/>
                     <a:stretch>
                       <a:fillRect/>
                     </a:stretch>
@@ -1667,8 +1677,8 @@
         <w:t xml:space="preserve">that sometimes occurs between the central pixel NDVI and the neighborhood mean NDVI. In each of these scenarios, our model results suggest that the probability that the central pixel burns at high severity is higher than expected given the additive effect of the covariates. The left panel depicts the "hole in the forest" decoupling, which occurs more frequently, and the right panel depicts the "isolated patch" decoupling.</w:t>
       </w:r>
     </w:p>
-    <w:bookmarkStart w:id="38" w:name="refs"/>
-    <w:bookmarkStart w:id="24" w:name="ref-Rouse1973"/>
+    <w:bookmarkStart w:id="39" w:name="refs"/>
+    <w:bookmarkStart w:id="25" w:name="ref-Rouse1973"/>
     <w:p>
       <w:pPr>
         <w:pStyle w:val="Bibliography"/>
@@ -1692,8 +1702,8 @@
         <w:t xml:space="preserve">1:309–317.</w:t>
       </w:r>
     </w:p>
-    <w:bookmarkEnd w:id="24"/>
-    <w:bookmarkStart w:id="25" w:name="ref-Gao1996"/>
+    <w:bookmarkEnd w:id="25"/>
+    <w:bookmarkStart w:id="26" w:name="ref-Gao1996"/>
     <w:p>
       <w:pPr>
         <w:pStyle w:val="Bibliography"/>
@@ -1717,8 +1727,8 @@
         <w:t xml:space="preserve">58(3):257–266.</w:t>
       </w:r>
     </w:p>
-    <w:bookmarkEnd w:id="25"/>
-    <w:bookmarkStart w:id="26" w:name="ref-Huesca2016"/>
+    <w:bookmarkEnd w:id="26"/>
+    <w:bookmarkStart w:id="27" w:name="ref-Huesca2016"/>
     <w:p>
       <w:pPr>
         <w:pStyle w:val="Bibliography"/>
@@ -1742,8 +1752,8 @@
         <w:t xml:space="preserve">182:208–226.</w:t>
       </w:r>
     </w:p>
-    <w:bookmarkEnd w:id="26"/>
-    <w:bookmarkStart w:id="27" w:name="ref-Lopez1991"/>
+    <w:bookmarkEnd w:id="27"/>
+    <w:bookmarkStart w:id="28" w:name="ref-Lopez1991"/>
     <w:p>
       <w:pPr>
         <w:pStyle w:val="Bibliography"/>
@@ -1767,8 +1777,8 @@
         <w:t xml:space="preserve">6(1):31–37.</w:t>
       </w:r>
     </w:p>
-    <w:bookmarkEnd w:id="27"/>
-    <w:bookmarkStart w:id="28" w:name="ref-Key2006"/>
+    <w:bookmarkEnd w:id="28"/>
+    <w:bookmarkStart w:id="29" w:name="ref-Key2006"/>
     <w:p>
       <w:pPr>
         <w:pStyle w:val="Bibliography"/>
@@ -1792,8 +1802,8 @@
         <w:t xml:space="preserve">(June):1–55.</w:t>
       </w:r>
     </w:p>
-    <w:bookmarkEnd w:id="28"/>
-    <w:bookmarkStart w:id="29" w:name="ref-USGSlasrc2017"/>
+    <w:bookmarkEnd w:id="29"/>
+    <w:bookmarkStart w:id="30" w:name="ref-USGSlasrc2017"/>
     <w:p>
       <w:pPr>
         <w:pStyle w:val="Bibliography"/>
@@ -1817,8 +1827,8 @@
         <w:t xml:space="preserve">4.2.</w:t>
       </w:r>
     </w:p>
-    <w:bookmarkEnd w:id="29"/>
-    <w:bookmarkStart w:id="30" w:name="ref-USGSledaps2017"/>
+    <w:bookmarkEnd w:id="30"/>
+    <w:bookmarkStart w:id="31" w:name="ref-USGSledaps2017"/>
     <w:p>
       <w:pPr>
         <w:pStyle w:val="Bibliography"/>
@@ -1842,8 +1852,8 @@
         <w:t xml:space="preserve">8(1):38.</w:t>
       </w:r>
     </w:p>
-    <w:bookmarkEnd w:id="30"/>
-    <w:bookmarkStart w:id="31" w:name="ref-Hawbaker2017"/>
+    <w:bookmarkEnd w:id="31"/>
+    <w:bookmarkStart w:id="32" w:name="ref-Hawbaker2017"/>
     <w:p>
       <w:pPr>
         <w:pStyle w:val="Bibliography"/>
@@ -1867,8 +1877,8 @@
         <w:t xml:space="preserve">198:504–522.</w:t>
       </w:r>
     </w:p>
-    <w:bookmarkEnd w:id="31"/>
-    <w:bookmarkStart w:id="32" w:name="ref-Miller2007"/>
+    <w:bookmarkEnd w:id="32"/>
+    <w:bookmarkStart w:id="33" w:name="ref-Miller2007"/>
     <w:p>
       <w:pPr>
         <w:pStyle w:val="Bibliography"/>
@@ -1892,8 +1902,8 @@
         <w:t xml:space="preserve">109:66–80.</w:t>
       </w:r>
     </w:p>
-    <w:bookmarkEnd w:id="32"/>
-    <w:bookmarkStart w:id="34" w:name="ref-Reilly2017"/>
+    <w:bookmarkEnd w:id="33"/>
+    <w:bookmarkStart w:id="35" w:name="ref-Reilly2017"/>
     <w:p>
       <w:pPr>
         <w:pStyle w:val="Bibliography"/>
@@ -1916,7 +1926,7 @@
       <w:r>
         <w:t xml:space="preserve">8(3). doi:</w:t>
       </w:r>
-      <w:hyperlink r:id="rId33">
+      <w:hyperlink r:id="rId34">
         <w:r>
           <w:rPr>
             <w:rStyle w:val="Hyperlink"/>
@@ -1928,8 +1938,8 @@
         <w:t xml:space="preserve">.</w:t>
       </w:r>
     </w:p>
-    <w:bookmarkEnd w:id="34"/>
-    <w:bookmarkStart w:id="35" w:name="ref-Parks2014"/>
+    <w:bookmarkEnd w:id="35"/>
+    <w:bookmarkStart w:id="36" w:name="ref-Parks2014"/>
     <w:p>
       <w:pPr>
         <w:pStyle w:val="Bibliography"/>
@@ -1953,8 +1963,8 @@
         <w:t xml:space="preserve">6(3):1827–1844.</w:t>
       </w:r>
     </w:p>
-    <w:bookmarkEnd w:id="35"/>
-    <w:bookmarkStart w:id="36" w:name="ref-McCune2002"/>
+    <w:bookmarkEnd w:id="36"/>
+    <w:bookmarkStart w:id="37" w:name="ref-McCune2002"/>
     <w:p>
       <w:pPr>
         <w:pStyle w:val="Bibliography"/>
@@ -1978,8 +1988,8 @@
         <w:t xml:space="preserve">13(1966):603–606.</w:t>
       </w:r>
     </w:p>
-    <w:bookmarkEnd w:id="36"/>
-    <w:bookmarkStart w:id="37" w:name="ref-McCune2007"/>
+    <w:bookmarkEnd w:id="37"/>
+    <w:bookmarkStart w:id="38" w:name="ref-McCune2007"/>
     <w:p>
       <w:pPr>
         <w:pStyle w:val="Bibliography"/>
@@ -2003,8 +2013,8 @@
         <w:t xml:space="preserve">18(2002):751–754.</w:t>
       </w:r>
     </w:p>
-    <w:bookmarkEnd w:id="37"/>
     <w:bookmarkEnd w:id="38"/>
+    <w:bookmarkEnd w:id="39"/>
     <w:sectPr>
       <w:pgSz w:w="12240" w:h="15840"/>
       <w:pgMar w:top="1440" w:right="1440" w:bottom="1440" w:left="1440" w:header="720" w:footer="720" w:gutter="0"/>
@@ -2551,7 +2561,7 @@
     </w:lvl>
   </w:abstractNum>
   <w:abstractNum w:abstractNumId="990">
-    <w:nsid w:val="e980bdaa"/>
+    <w:nsid w:val="bda57fbc"/>
     <w:multiLevelType w:val="multilevel"/>
     <w:lvl w:ilvl="0">
       <w:numFmt w:val="bullet"/>
@@ -2654,7 +2664,7 @@
     </w:lvl>
   </w:abstractNum>
   <w:abstractNum w:abstractNumId="99331">
-    <w:nsid w:val="64de992e"/>
+    <w:nsid w:val="39035b40"/>
     <w:multiLevelType w:val="multilevel"/>
     <w:lvl w:ilvl="0">
       <w:start w:val="1"/>
@@ -2766,7 +2776,7 @@
     </w:lvl>
   </w:abstractNum>
   <w:abstractNum w:abstractNumId="99335">
-    <w:nsid w:val="a9d1a0f6"/>
+    <w:nsid w:val="edf64624"/>
     <w:multiLevelType w:val="multilevel"/>
     <w:lvl w:ilvl="0">
       <w:start w:val="5"/>
@@ -2878,7 +2888,7 @@
     </w:lvl>
   </w:abstractNum>
   <w:abstractNum w:abstractNumId="99336">
-    <w:nsid w:val="f18d984e"/>
+    <w:nsid w:val="c5b25a60"/>
     <w:multiLevelType w:val="multilevel"/>
     <w:lvl w:ilvl="0">
       <w:start w:val="6"/>
@@ -2990,7 +3000,7 @@
     </w:lvl>
   </w:abstractNum>
   <w:abstractNum w:abstractNumId="99337">
-    <w:nsid w:val="e5dad1e1"/>
+    <w:nsid w:val="39ff7710"/>
     <w:multiLevelType w:val="multilevel"/>
     <w:lvl w:ilvl="0">
       <w:start w:val="7"/>
@@ -3102,7 +3112,7 @@
     </w:lvl>
   </w:abstractNum>
   <w:abstractNum w:abstractNumId="99338">
-    <w:nsid w:val="93ee0010"/>
+    <w:nsid w:val="6812c222"/>
     <w:multiLevelType w:val="multilevel"/>
     <w:lvl w:ilvl="0">
       <w:start w:val="8"/>

</xml_diff>